<commit_message>
one sample t-test final
</commit_message>
<xml_diff>
--- a/One-Sample_t-test.docx
+++ b/One-Sample_t-test.docx
@@ -125,429 +125,6 @@
       </w:pPr>
       <w:r>
         <w:t xml:space="preserve">1.기본 package 설정, library 로드</w:t>
-      </w:r>
-    </w:p>
-    <w:p>
-      <w:pPr>
-        <w:pStyle w:val="SourceCode"/>
-      </w:pPr>
-      <w:r>
-        <w:rPr>
-          <w:rStyle w:val="FunctionTok"/>
-        </w:rPr>
-        <w:t xml:space="preserve">library</w:t>
-      </w:r>
-      <w:r>
-        <w:rPr>
-          <w:rStyle w:val="NormalTok"/>
-        </w:rPr>
-        <w:t xml:space="preserve">(tidyverse)</w:t>
-      </w:r>
-    </w:p>
-    <w:p>
-      <w:pPr>
-        <w:pStyle w:val="SourceCode"/>
-      </w:pPr>
-      <w:r>
-        <w:rPr>
-          <w:rStyle w:val="VerbatimChar"/>
-        </w:rPr>
-        <w:t xml:space="preserve">## -- Attaching packages --------------------------------------- tidyverse 1.3.1 --</w:t>
-      </w:r>
-    </w:p>
-    <w:p>
-      <w:pPr>
-        <w:pStyle w:val="SourceCode"/>
-      </w:pPr>
-      <w:r>
-        <w:rPr>
-          <w:rStyle w:val="VerbatimChar"/>
-        </w:rPr>
-        <w:t xml:space="preserve">## v ggplot2 3.3.5     v purrr   0.3.4</w:t>
-      </w:r>
-      <w:r>
-        <w:br/>
-      </w:r>
-      <w:r>
-        <w:rPr>
-          <w:rStyle w:val="VerbatimChar"/>
-        </w:rPr>
-        <w:t xml:space="preserve">## v tibble  3.1.6     v dplyr   1.0.7</w:t>
-      </w:r>
-      <w:r>
-        <w:br/>
-      </w:r>
-      <w:r>
-        <w:rPr>
-          <w:rStyle w:val="VerbatimChar"/>
-        </w:rPr>
-        <w:t xml:space="preserve">## v tidyr   1.1.4     v stringr 1.4.0</w:t>
-      </w:r>
-      <w:r>
-        <w:br/>
-      </w:r>
-      <w:r>
-        <w:rPr>
-          <w:rStyle w:val="VerbatimChar"/>
-        </w:rPr>
-        <w:t xml:space="preserve">## v readr   2.1.1     v forcats 0.5.1</w:t>
-      </w:r>
-    </w:p>
-    <w:p>
-      <w:pPr>
-        <w:pStyle w:val="SourceCode"/>
-      </w:pPr>
-      <w:r>
-        <w:rPr>
-          <w:rStyle w:val="VerbatimChar"/>
-        </w:rPr>
-        <w:t xml:space="preserve">## -- Conflicts ------------------------------------------ tidyverse_conflicts() --</w:t>
-      </w:r>
-      <w:r>
-        <w:br/>
-      </w:r>
-      <w:r>
-        <w:rPr>
-          <w:rStyle w:val="VerbatimChar"/>
-        </w:rPr>
-        <w:t xml:space="preserve">## x dplyr::filter() masks stats::filter()</w:t>
-      </w:r>
-      <w:r>
-        <w:br/>
-      </w:r>
-      <w:r>
-        <w:rPr>
-          <w:rStyle w:val="VerbatimChar"/>
-        </w:rPr>
-        <w:t xml:space="preserve">## x dplyr::lag()    masks stats::lag()</w:t>
-      </w:r>
-    </w:p>
-    <w:p>
-      <w:pPr>
-        <w:pStyle w:val="SourceCode"/>
-      </w:pPr>
-      <w:r>
-        <w:rPr>
-          <w:rStyle w:val="FunctionTok"/>
-        </w:rPr>
-        <w:t xml:space="preserve">library</w:t>
-      </w:r>
-      <w:r>
-        <w:rPr>
-          <w:rStyle w:val="NormalTok"/>
-        </w:rPr>
-        <w:t xml:space="preserve">(tidymodels)</w:t>
-      </w:r>
-    </w:p>
-    <w:p>
-      <w:pPr>
-        <w:pStyle w:val="SourceCode"/>
-      </w:pPr>
-      <w:r>
-        <w:rPr>
-          <w:rStyle w:val="VerbatimChar"/>
-        </w:rPr>
-        <w:t xml:space="preserve">## Registered S3 method overwritten by 'tune':</w:t>
-      </w:r>
-      <w:r>
-        <w:br/>
-      </w:r>
-      <w:r>
-        <w:rPr>
-          <w:rStyle w:val="VerbatimChar"/>
-        </w:rPr>
-        <w:t xml:space="preserve">##   method                   from   </w:t>
-      </w:r>
-      <w:r>
-        <w:br/>
-      </w:r>
-      <w:r>
-        <w:rPr>
-          <w:rStyle w:val="VerbatimChar"/>
-        </w:rPr>
-        <w:t xml:space="preserve">##   required_pkgs.model_spec parsnip</w:t>
-      </w:r>
-    </w:p>
-    <w:p>
-      <w:pPr>
-        <w:pStyle w:val="SourceCode"/>
-      </w:pPr>
-      <w:r>
-        <w:rPr>
-          <w:rStyle w:val="VerbatimChar"/>
-        </w:rPr>
-        <w:t xml:space="preserve">## -- Attaching packages -------------------------------------- tidymodels 0.1.4 --</w:t>
-      </w:r>
-    </w:p>
-    <w:p>
-      <w:pPr>
-        <w:pStyle w:val="SourceCode"/>
-      </w:pPr>
-      <w:r>
-        <w:rPr>
-          <w:rStyle w:val="VerbatimChar"/>
-        </w:rPr>
-        <w:t xml:space="preserve">## v broom        0.7.12     v rsample      0.1.1 </w:t>
-      </w:r>
-      <w:r>
-        <w:br/>
-      </w:r>
-      <w:r>
-        <w:rPr>
-          <w:rStyle w:val="VerbatimChar"/>
-        </w:rPr>
-        <w:t xml:space="preserve">## v dials        0.0.10     v tune         0.1.6 </w:t>
-      </w:r>
-      <w:r>
-        <w:br/>
-      </w:r>
-      <w:r>
-        <w:rPr>
-          <w:rStyle w:val="VerbatimChar"/>
-        </w:rPr>
-        <w:t xml:space="preserve">## v infer        1.0.0      v workflows    0.2.4 </w:t>
-      </w:r>
-      <w:r>
-        <w:br/>
-      </w:r>
-      <w:r>
-        <w:rPr>
-          <w:rStyle w:val="VerbatimChar"/>
-        </w:rPr>
-        <w:t xml:space="preserve">## v modeldata    0.1.1      v workflowsets 0.1.0 </w:t>
-      </w:r>
-      <w:r>
-        <w:br/>
-      </w:r>
-      <w:r>
-        <w:rPr>
-          <w:rStyle w:val="VerbatimChar"/>
-        </w:rPr>
-        <w:t xml:space="preserve">## v parsnip      0.1.7      v yardstick    0.0.9 </w:t>
-      </w:r>
-      <w:r>
-        <w:br/>
-      </w:r>
-      <w:r>
-        <w:rPr>
-          <w:rStyle w:val="VerbatimChar"/>
-        </w:rPr>
-        <w:t xml:space="preserve">## v recipes      0.1.17</w:t>
-      </w:r>
-    </w:p>
-    <w:p>
-      <w:pPr>
-        <w:pStyle w:val="SourceCode"/>
-      </w:pPr>
-      <w:r>
-        <w:rPr>
-          <w:rStyle w:val="VerbatimChar"/>
-        </w:rPr>
-        <w:t xml:space="preserve">## -- Conflicts ----------------------------------------- tidymodels_conflicts() --</w:t>
-      </w:r>
-      <w:r>
-        <w:br/>
-      </w:r>
-      <w:r>
-        <w:rPr>
-          <w:rStyle w:val="VerbatimChar"/>
-        </w:rPr>
-        <w:t xml:space="preserve">## x scales::discard() masks purrr::discard()</w:t>
-      </w:r>
-      <w:r>
-        <w:br/>
-      </w:r>
-      <w:r>
-        <w:rPr>
-          <w:rStyle w:val="VerbatimChar"/>
-        </w:rPr>
-        <w:t xml:space="preserve">## x dplyr::filter()   masks stats::filter()</w:t>
-      </w:r>
-      <w:r>
-        <w:br/>
-      </w:r>
-      <w:r>
-        <w:rPr>
-          <w:rStyle w:val="VerbatimChar"/>
-        </w:rPr>
-        <w:t xml:space="preserve">## x recipes::fixed()  masks stringr::fixed()</w:t>
-      </w:r>
-      <w:r>
-        <w:br/>
-      </w:r>
-      <w:r>
-        <w:rPr>
-          <w:rStyle w:val="VerbatimChar"/>
-        </w:rPr>
-        <w:t xml:space="preserve">## x dplyr::lag()      masks stats::lag()</w:t>
-      </w:r>
-      <w:r>
-        <w:br/>
-      </w:r>
-      <w:r>
-        <w:rPr>
-          <w:rStyle w:val="VerbatimChar"/>
-        </w:rPr>
-        <w:t xml:space="preserve">## x yardstick::spec() masks readr::spec()</w:t>
-      </w:r>
-      <w:r>
-        <w:br/>
-      </w:r>
-      <w:r>
-        <w:rPr>
-          <w:rStyle w:val="VerbatimChar"/>
-        </w:rPr>
-        <w:t xml:space="preserve">## x recipes::step()   masks stats::step()</w:t>
-      </w:r>
-      <w:r>
-        <w:br/>
-      </w:r>
-      <w:r>
-        <w:rPr>
-          <w:rStyle w:val="VerbatimChar"/>
-        </w:rPr>
-        <w:t xml:space="preserve">## * Learn how to get started at https://www.tidymodels.org/start/</w:t>
-      </w:r>
-    </w:p>
-    <w:p>
-      <w:pPr>
-        <w:pStyle w:val="SourceCode"/>
-      </w:pPr>
-      <w:r>
-        <w:rPr>
-          <w:rStyle w:val="FunctionTok"/>
-        </w:rPr>
-        <w:t xml:space="preserve">library</w:t>
-      </w:r>
-      <w:r>
-        <w:rPr>
-          <w:rStyle w:val="NormalTok"/>
-        </w:rPr>
-        <w:t xml:space="preserve">(rstatix)</w:t>
-      </w:r>
-    </w:p>
-    <w:p>
-      <w:pPr>
-        <w:pStyle w:val="SourceCode"/>
-      </w:pPr>
-      <w:r>
-        <w:rPr>
-          <w:rStyle w:val="VerbatimChar"/>
-        </w:rPr>
-        <w:t xml:space="preserve">## </w:t>
-      </w:r>
-      <w:r>
-        <w:br/>
-      </w:r>
-      <w:r>
-        <w:rPr>
-          <w:rStyle w:val="VerbatimChar"/>
-        </w:rPr>
-        <w:t xml:space="preserve">## 다음의 패키지를 부착합니다: 'rstatix'</w:t>
-      </w:r>
-    </w:p>
-    <w:p>
-      <w:pPr>
-        <w:pStyle w:val="SourceCode"/>
-      </w:pPr>
-      <w:r>
-        <w:rPr>
-          <w:rStyle w:val="VerbatimChar"/>
-        </w:rPr>
-        <w:t xml:space="preserve">## The following objects are masked from 'package:infer':</w:t>
-      </w:r>
-      <w:r>
-        <w:br/>
-      </w:r>
-      <w:r>
-        <w:rPr>
-          <w:rStyle w:val="VerbatimChar"/>
-        </w:rPr>
-        <w:t xml:space="preserve">## </w:t>
-      </w:r>
-      <w:r>
-        <w:br/>
-      </w:r>
-      <w:r>
-        <w:rPr>
-          <w:rStyle w:val="VerbatimChar"/>
-        </w:rPr>
-        <w:t xml:space="preserve">##     chisq_test, prop_test, t_test</w:t>
-      </w:r>
-    </w:p>
-    <w:p>
-      <w:pPr>
-        <w:pStyle w:val="SourceCode"/>
-      </w:pPr>
-      <w:r>
-        <w:rPr>
-          <w:rStyle w:val="VerbatimChar"/>
-        </w:rPr>
-        <w:t xml:space="preserve">## The following object is masked from 'package:dials':</w:t>
-      </w:r>
-      <w:r>
-        <w:br/>
-      </w:r>
-      <w:r>
-        <w:rPr>
-          <w:rStyle w:val="VerbatimChar"/>
-        </w:rPr>
-        <w:t xml:space="preserve">## </w:t>
-      </w:r>
-      <w:r>
-        <w:br/>
-      </w:r>
-      <w:r>
-        <w:rPr>
-          <w:rStyle w:val="VerbatimChar"/>
-        </w:rPr>
-        <w:t xml:space="preserve">##     get_n</w:t>
-      </w:r>
-    </w:p>
-    <w:p>
-      <w:pPr>
-        <w:pStyle w:val="SourceCode"/>
-      </w:pPr>
-      <w:r>
-        <w:rPr>
-          <w:rStyle w:val="VerbatimChar"/>
-        </w:rPr>
-        <w:t xml:space="preserve">## The following object is masked from 'package:stats':</w:t>
-      </w:r>
-      <w:r>
-        <w:br/>
-      </w:r>
-      <w:r>
-        <w:rPr>
-          <w:rStyle w:val="VerbatimChar"/>
-        </w:rPr>
-        <w:t xml:space="preserve">## </w:t>
-      </w:r>
-      <w:r>
-        <w:br/>
-      </w:r>
-      <w:r>
-        <w:rPr>
-          <w:rStyle w:val="VerbatimChar"/>
-        </w:rPr>
-        <w:t xml:space="preserve">##     filter</w:t>
-      </w:r>
-    </w:p>
-    <w:p>
-      <w:pPr>
-        <w:pStyle w:val="SourceCode"/>
-      </w:pPr>
-      <w:r>
-        <w:rPr>
-          <w:rStyle w:val="FunctionTok"/>
-        </w:rPr>
-        <w:t xml:space="preserve">library</w:t>
-      </w:r>
-      <w:r>
-        <w:rPr>
-          <w:rStyle w:val="NormalTok"/>
-        </w:rPr>
-        <w:t xml:space="preserve">(skimr)</w:t>
       </w:r>
     </w:p>
     <w:bookmarkEnd w:id="21"/>
@@ -2175,7 +1752,7 @@
               <a:graphicData uri="http://schemas.openxmlformats.org/drawingml/2006/picture">
                 <pic:pic>
                   <pic:nvPicPr>
-                    <pic:cNvPr descr="One-Sample_t-test_files/figure-docx/pressure2-1.png" id="0" name="Picture"/>
+                    <pic:cNvPr descr="One-Sample_t-test_files/figure-docx/unnamed-chunk-3-1.png" id="0" name="Picture"/>
                     <pic:cNvPicPr>
                       <a:picLocks noChangeArrowheads="1" noChangeAspect="1"/>
                     </pic:cNvPicPr>
@@ -2479,7 +2056,7 @@
               <a:graphicData uri="http://schemas.openxmlformats.org/drawingml/2006/picture">
                 <pic:pic>
                   <pic:nvPicPr>
-                    <pic:cNvPr descr="One-Sample_t-test_files/figure-docx/pressure2-2.png" id="0" name="Picture"/>
+                    <pic:cNvPr descr="One-Sample_t-test_files/figure-docx/unnamed-chunk-3-2.png" id="0" name="Picture"/>
                     <pic:cNvPicPr>
                       <a:picLocks noChangeArrowheads="1" noChangeAspect="1"/>
                     </pic:cNvPicPr>
@@ -2851,7 +2428,7 @@
               <a:graphicData uri="http://schemas.openxmlformats.org/drawingml/2006/picture">
                 <pic:pic>
                   <pic:nvPicPr>
-                    <pic:cNvPr descr="One-Sample_t-test_files/figure-docx/pressure3-1.png" id="0" name="Picture"/>
+                    <pic:cNvPr descr="One-Sample_t-test_files/figure-docx/unnamed-chunk-4-1.png" id="0" name="Picture"/>
                     <pic:cNvPicPr>
                       <a:picLocks noChangeArrowheads="1" noChangeAspect="1"/>
                     </pic:cNvPicPr>
@@ -4577,7 +4154,7 @@
               <a:graphicData uri="http://schemas.openxmlformats.org/drawingml/2006/picture">
                 <pic:pic>
                   <pic:nvPicPr>
-                    <pic:cNvPr descr="One-Sample_t-test_files/figure-docx/pressure9-1.png" id="0" name="Picture"/>
+                    <pic:cNvPr descr="One-Sample_t-test_files/figure-docx/unnamed-chunk-10-1.png" id="0" name="Picture"/>
                     <pic:cNvPicPr>
                       <a:picLocks noChangeArrowheads="1" noChangeAspect="1"/>
                     </pic:cNvPicPr>
@@ -4616,6 +4193,183 @@
         <w:t xml:space="preserve">###p_value</w:t>
       </w:r>
     </w:p>
+    <w:p>
+      <w:pPr>
+        <w:pStyle w:val="SourceCode"/>
+      </w:pPr>
+      <w:r>
+        <w:rPr>
+          <w:rStyle w:val="NormalTok"/>
+        </w:rPr>
+        <w:t xml:space="preserve">null_dist_x </w:t>
+      </w:r>
+      <w:r>
+        <w:rPr>
+          <w:rStyle w:val="SpecialCharTok"/>
+        </w:rPr>
+        <w:t xml:space="preserve">%&gt;%</w:t>
+      </w:r>
+      <w:r>
+        <w:br/>
+      </w:r>
+      <w:r>
+        <w:rPr>
+          <w:rStyle w:val="NormalTok"/>
+        </w:rPr>
+        <w:t xml:space="preserve">  </w:t>
+      </w:r>
+      <w:r>
+        <w:rPr>
+          <w:rStyle w:val="FunctionTok"/>
+        </w:rPr>
+        <w:t xml:space="preserve">get_p_value</w:t>
+      </w:r>
+      <w:r>
+        <w:rPr>
+          <w:rStyle w:val="NormalTok"/>
+        </w:rPr>
+        <w:t xml:space="preserve">(</w:t>
+      </w:r>
+      <w:r>
+        <w:rPr>
+          <w:rStyle w:val="AttributeTok"/>
+        </w:rPr>
+        <w:t xml:space="preserve">obs_stat =</w:t>
+      </w:r>
+      <w:r>
+        <w:rPr>
+          <w:rStyle w:val="NormalTok"/>
+        </w:rPr>
+        <w:t xml:space="preserve"> x_bar,           </w:t>
+      </w:r>
+      <w:r>
+        <w:br/>
+      </w:r>
+      <w:r>
+        <w:rPr>
+          <w:rStyle w:val="NormalTok"/>
+        </w:rPr>
+        <w:t xml:space="preserve">              </w:t>
+      </w:r>
+      <w:r>
+        <w:rPr>
+          <w:rStyle w:val="AttributeTok"/>
+        </w:rPr>
+        <w:t xml:space="preserve">direction =</w:t>
+      </w:r>
+      <w:r>
+        <w:rPr>
+          <w:rStyle w:val="NormalTok"/>
+        </w:rPr>
+        <w:t xml:space="preserve"> </w:t>
+      </w:r>
+      <w:r>
+        <w:rPr>
+          <w:rStyle w:val="StringTok"/>
+        </w:rPr>
+        <w:t xml:space="preserve">"two-sided"</w:t>
+      </w:r>
+      <w:r>
+        <w:rPr>
+          <w:rStyle w:val="NormalTok"/>
+        </w:rPr>
+        <w:t xml:space="preserve">) </w:t>
+      </w:r>
+      <w:r>
+        <w:rPr>
+          <w:rStyle w:val="SpecialCharTok"/>
+        </w:rPr>
+        <w:t xml:space="preserve">%&gt;%</w:t>
+      </w:r>
+      <w:r>
+        <w:br/>
+      </w:r>
+      <w:r>
+        <w:rPr>
+          <w:rStyle w:val="NormalTok"/>
+        </w:rPr>
+        <w:t xml:space="preserve">  </w:t>
+      </w:r>
+      <w:r>
+        <w:rPr>
+          <w:rStyle w:val="FunctionTok"/>
+        </w:rPr>
+        <w:t xml:space="preserve">print</w:t>
+      </w:r>
+      <w:r>
+        <w:rPr>
+          <w:rStyle w:val="NormalTok"/>
+        </w:rPr>
+        <w:t xml:space="preserve">()</w:t>
+      </w:r>
+    </w:p>
+    <w:p>
+      <w:pPr>
+        <w:pStyle w:val="SourceCode"/>
+      </w:pPr>
+      <w:r>
+        <w:rPr>
+          <w:rStyle w:val="VerbatimChar"/>
+        </w:rPr>
+        <w:t xml:space="preserve">## Warning: Please be cautious in reporting a p-value of 0. This result is an</w:t>
+      </w:r>
+      <w:r>
+        <w:br/>
+      </w:r>
+      <w:r>
+        <w:rPr>
+          <w:rStyle w:val="VerbatimChar"/>
+        </w:rPr>
+        <w:t xml:space="preserve">## approximation based on the number of `reps` chosen in the `generate()` step. See</w:t>
+      </w:r>
+      <w:r>
+        <w:br/>
+      </w:r>
+      <w:r>
+        <w:rPr>
+          <w:rStyle w:val="VerbatimChar"/>
+        </w:rPr>
+        <w:t xml:space="preserve">## `?get_p_value()` for more information.</w:t>
+      </w:r>
+    </w:p>
+    <w:p>
+      <w:pPr>
+        <w:pStyle w:val="SourceCode"/>
+      </w:pPr>
+      <w:r>
+        <w:rPr>
+          <w:rStyle w:val="VerbatimChar"/>
+        </w:rPr>
+        <w:t xml:space="preserve">## # A tibble: 1 x 1</w:t>
+      </w:r>
+      <w:r>
+        <w:br/>
+      </w:r>
+      <w:r>
+        <w:rPr>
+          <w:rStyle w:val="VerbatimChar"/>
+        </w:rPr>
+        <w:t xml:space="preserve">##   p_value</w:t>
+      </w:r>
+      <w:r>
+        <w:br/>
+      </w:r>
+      <w:r>
+        <w:rPr>
+          <w:rStyle w:val="VerbatimChar"/>
+        </w:rPr>
+        <w:t xml:space="preserve">##     &lt;dbl&gt;</w:t>
+      </w:r>
+      <w:r>
+        <w:br/>
+      </w:r>
+      <w:r>
+        <w:rPr>
+          <w:rStyle w:val="VerbatimChar"/>
+        </w:rPr>
+        <w:t xml:space="preserve">## 1       0</w:t>
+      </w:r>
+    </w:p>
     <w:bookmarkEnd w:id="34"/>
     <w:bookmarkEnd w:id="35"/>
     <w:bookmarkStart w:id="40" w:name="t값을-이용한-검정그래프"/>
@@ -5832,7 +5586,7 @@
               <a:graphicData uri="http://schemas.openxmlformats.org/drawingml/2006/picture">
                 <pic:pic>
                   <pic:nvPicPr>
-                    <pic:cNvPr descr="One-Sample_t-test_files/figure-docx/pressure13-1.png" id="0" name="Picture"/>
+                    <pic:cNvPr descr="One-Sample_t-test_files/figure-docx/unnamed-chunk-14-1.png" id="0" name="Picture"/>
                     <pic:cNvPicPr>
                       <a:picLocks noChangeArrowheads="1" noChangeAspect="1"/>
                     </pic:cNvPicPr>

</xml_diff>